<commit_message>
Not sure what all the changes are.
Pharmacy coupons. 8/17/24
</commit_message>
<xml_diff>
--- a/classes-in-python-a-beginers-guide.docx
+++ b/classes-in-python-a-beginers-guide.docx
@@ -2560,7 +2560,15 @@
     </w:p>
     <w:p>
       <w:r>
-        <w:t>In Python, defining a class and initializing instance variables is straightforward. The __init__ method (Python's constructor) is used to initialize an object's state, with instance variables declared within:</w:t>
+        <w:t>In Python, defining a class and initializing instance variables is straightforward. The __</w:t>
+      </w:r>
+      <w:proofErr w:type="spellStart"/>
+      <w:r>
+        <w:t>init</w:t>
+      </w:r>
+      <w:proofErr w:type="spellEnd"/>
+      <w:r>
+        <w:t>__ method (Python's constructor) is used to initialize an object's state, with instance variables declared within:</w:t>
       </w:r>
     </w:p>
     <w:p/>
@@ -2896,8 +2904,13 @@
     </w:p>
     <w:p>
       <w:r>
-        <w:t>Any variable named outside of “init</w:t>
-      </w:r>
+        <w:t>Any variable named outside of “</w:t>
+      </w:r>
+      <w:proofErr w:type="spellStart"/>
+      <w:r>
+        <w:t>init</w:t>
+      </w:r>
+      <w:proofErr w:type="spellEnd"/>
       <w:proofErr w:type="gramStart"/>
       <w:r>
         <w:t>”</w:t>
@@ -2945,7 +2958,15 @@
         <w:t xml:space="preserve">as </w:t>
       </w:r>
       <w:r>
-        <w:t>“class_variable_name”.</w:t>
+        <w:t>“</w:t>
+      </w:r>
+      <w:proofErr w:type="spellStart"/>
+      <w:r>
+        <w:t>class_variable_name</w:t>
+      </w:r>
+      <w:proofErr w:type="spellEnd"/>
+      <w:r>
+        <w:t>”.</w:t>
       </w:r>
     </w:p>
     <w:p>
@@ -3014,6 +3035,7 @@
         </w:rPr>
         <w:t xml:space="preserve"> </w:t>
       </w:r>
+      <w:proofErr w:type="spellStart"/>
       <w:r>
         <w:rPr>
           <w:rFonts w:ascii="Consolas" w:hAnsi="Consolas" w:cs="Courier New"/>
@@ -3023,6 +3045,7 @@
         </w:rPr>
         <w:t>MyBaseClass</w:t>
       </w:r>
+      <w:proofErr w:type="spellEnd"/>
       <w:r>
         <w:rPr>
           <w:rFonts w:ascii="Consolas" w:hAnsi="Consolas" w:cs="Courier New"/>
@@ -3101,7 +3124,27 @@
           <w:sz w:val="21"/>
           <w:szCs w:val="21"/>
         </w:rPr>
-        <w:t xml:space="preserve"> __init__</w:t>
+        <w:t xml:space="preserve"> __</w:t>
+      </w:r>
+      <w:proofErr w:type="spellStart"/>
+      <w:r>
+        <w:rPr>
+          <w:rFonts w:ascii="Consolas" w:hAnsi="Consolas" w:cs="Courier New"/>
+          <w:color w:val="000000"/>
+          <w:sz w:val="21"/>
+          <w:szCs w:val="21"/>
+        </w:rPr>
+        <w:t>init</w:t>
+      </w:r>
+      <w:proofErr w:type="spellEnd"/>
+      <w:r>
+        <w:rPr>
+          <w:rFonts w:ascii="Consolas" w:hAnsi="Consolas" w:cs="Courier New"/>
+          <w:color w:val="000000"/>
+          <w:sz w:val="21"/>
+          <w:szCs w:val="21"/>
+        </w:rPr>
+        <w:t>__</w:t>
       </w:r>
       <w:r>
         <w:rPr>
@@ -3264,6 +3307,7 @@
         </w:rPr>
         <w:t xml:space="preserve">        </w:t>
       </w:r>
+      <w:proofErr w:type="spellStart"/>
       <w:r>
         <w:rPr>
           <w:rFonts w:ascii="Consolas" w:hAnsi="Consolas" w:cs="Courier New"/>
@@ -3307,7 +3351,17 @@
           <w:sz w:val="21"/>
           <w:szCs w:val="21"/>
         </w:rPr>
-        <w:t xml:space="preserve">str </w:t>
+        <w:t>str</w:t>
+      </w:r>
+      <w:proofErr w:type="spellEnd"/>
+      <w:r>
+        <w:rPr>
+          <w:rFonts w:ascii="Consolas" w:hAnsi="Consolas" w:cs="Courier New"/>
+          <w:color w:val="000000"/>
+          <w:sz w:val="21"/>
+          <w:szCs w:val="21"/>
+        </w:rPr>
+        <w:t xml:space="preserve"> </w:t>
       </w:r>
       <w:r>
         <w:rPr>
@@ -3380,6 +3434,7 @@
         </w:rPr>
         <w:t xml:space="preserve">        </w:t>
       </w:r>
+      <w:proofErr w:type="spellStart"/>
       <w:r>
         <w:rPr>
           <w:rFonts w:ascii="Consolas" w:hAnsi="Consolas" w:cs="Courier New"/>
@@ -3407,6 +3462,7 @@
         </w:rPr>
         <w:t>age</w:t>
       </w:r>
+      <w:proofErr w:type="spellEnd"/>
       <w:r>
         <w:rPr>
           <w:rFonts w:ascii="Consolas" w:hAnsi="Consolas" w:cs="Courier New"/>
@@ -3752,7 +3808,27 @@
           <w:sz w:val="21"/>
           <w:szCs w:val="21"/>
         </w:rPr>
-        <w:t>"{self.name}, {self.age}"</w:t>
+        <w:t>"{self.name}, {</w:t>
+      </w:r>
+      <w:proofErr w:type="spellStart"/>
+      <w:r>
+        <w:rPr>
+          <w:rFonts w:ascii="Consolas" w:hAnsi="Consolas" w:cs="Courier New"/>
+          <w:color w:val="008800"/>
+          <w:sz w:val="21"/>
+          <w:szCs w:val="21"/>
+        </w:rPr>
+        <w:t>self.age</w:t>
+      </w:r>
+      <w:proofErr w:type="spellEnd"/>
+      <w:r>
+        <w:rPr>
+          <w:rFonts w:ascii="Consolas" w:hAnsi="Consolas" w:cs="Courier New"/>
+          <w:color w:val="008800"/>
+          <w:sz w:val="21"/>
+          <w:szCs w:val="21"/>
+        </w:rPr>
+        <w:t>}"</w:t>
       </w:r>
     </w:p>
     <w:p>
@@ -3867,8 +3943,19 @@
           <w:sz w:val="21"/>
           <w:szCs w:val="21"/>
         </w:rPr>
-        <w:t xml:space="preserve"> testBaseClass</w:t>
-      </w:r>
+        <w:t xml:space="preserve"> </w:t>
+      </w:r>
+      <w:proofErr w:type="spellStart"/>
+      <w:r>
+        <w:rPr>
+          <w:rFonts w:ascii="Consolas" w:hAnsi="Consolas" w:cs="Courier New"/>
+          <w:color w:val="000000"/>
+          <w:sz w:val="21"/>
+          <w:szCs w:val="21"/>
+        </w:rPr>
+        <w:t>testBaseClass</w:t>
+      </w:r>
+      <w:proofErr w:type="spellEnd"/>
       <w:r>
         <w:rPr>
           <w:rFonts w:ascii="Consolas" w:hAnsi="Consolas" w:cs="Courier New"/>
@@ -3949,6 +4036,7 @@
         </w:rPr>
         <w:t xml:space="preserve"> </w:t>
       </w:r>
+      <w:proofErr w:type="spellStart"/>
       <w:r>
         <w:rPr>
           <w:rFonts w:ascii="Consolas" w:hAnsi="Consolas" w:cs="Courier New"/>
@@ -3958,6 +4046,7 @@
         </w:rPr>
         <w:t>MyBaseClass</w:t>
       </w:r>
+      <w:proofErr w:type="spellEnd"/>
       <w:r>
         <w:rPr>
           <w:rFonts w:ascii="Consolas" w:hAnsi="Consolas" w:cs="Courier New"/>
@@ -4386,15 +4475,7 @@
         </w:numPr>
       </w:pPr>
       <w:r>
-        <w:t xml:space="preserve">When calling another private method you </w:t>
-      </w:r>
-      <w:proofErr w:type="gramStart"/>
-      <w:r>
-        <w:t>have to</w:t>
-      </w:r>
-      <w:proofErr w:type="gramEnd"/>
-      <w:r>
-        <w:t xml:space="preserve"> use </w:t>
+        <w:t xml:space="preserve">When calling another private method you have to use </w:t>
       </w:r>
       <w:r>
         <w:rPr>
@@ -4403,7 +4484,27 @@
           <w:i/>
           <w:iCs/>
         </w:rPr>
-        <w:t>self._the_other_method()</w:t>
+        <w:t>self._</w:t>
+      </w:r>
+      <w:proofErr w:type="spellStart"/>
+      <w:r>
+        <w:rPr>
+          <w:b/>
+          <w:bCs/>
+          <w:i/>
+          <w:iCs/>
+        </w:rPr>
+        <w:t>the_other_method</w:t>
+      </w:r>
+      <w:proofErr w:type="spellEnd"/>
+      <w:r>
+        <w:rPr>
+          <w:b/>
+          <w:bCs/>
+          <w:i/>
+          <w:iCs/>
+        </w:rPr>
+        <w:t>()</w:t>
       </w:r>
     </w:p>
     <w:p>
@@ -6168,15 +6269,23 @@
     </w:p>
     <w:p>
       <w:r>
-        <w:t xml:space="preserve">This can be inspected using the .__mro__ attribute or the mro() method </w:t>
-      </w:r>
-      <w:proofErr w:type="gramStart"/>
-      <w:r>
-        <w:t>on</w:t>
-      </w:r>
-      <w:proofErr w:type="gramEnd"/>
-      <w:r>
-        <w:t xml:space="preserve"> the class. </w:t>
+        <w:t>This can be inspected using the .__</w:t>
+      </w:r>
+      <w:proofErr w:type="spellStart"/>
+      <w:r>
+        <w:t>mro</w:t>
+      </w:r>
+      <w:proofErr w:type="spellEnd"/>
+      <w:r>
+        <w:t xml:space="preserve">__ attribute or the </w:t>
+      </w:r>
+      <w:proofErr w:type="spellStart"/>
+      <w:r>
+        <w:t>mro</w:t>
+      </w:r>
+      <w:proofErr w:type="spellEnd"/>
+      <w:r>
+        <w:t xml:space="preserve">() method on the class. </w:t>
       </w:r>
     </w:p>
     <w:p>
@@ -6629,7 +6738,15 @@
         </w:numPr>
       </w:pPr>
       <w:r>
-        <w:t xml:space="preserve">Any variable that is initialized outside of methods like “__init__” are class variables. </w:t>
+        <w:t>Any variable that is initialized outside of methods like “__</w:t>
+      </w:r>
+      <w:proofErr w:type="spellStart"/>
+      <w:r>
+        <w:t>init</w:t>
+      </w:r>
+      <w:proofErr w:type="spellEnd"/>
+      <w:r>
+        <w:t xml:space="preserve">__” are class variables. </w:t>
       </w:r>
     </w:p>
     <w:p>
@@ -6649,6 +6766,7 @@
       <w:r>
         <w:t>“</w:t>
       </w:r>
+      <w:proofErr w:type="spellStart"/>
       <w:r>
         <w:t>class_variable</w:t>
       </w:r>
@@ -6656,7 +6774,11 @@
         <w:t>_</w:t>
       </w:r>
       <w:r>
-        <w:t>name: type</w:t>
+        <w:t>name</w:t>
+      </w:r>
+      <w:proofErr w:type="spellEnd"/>
+      <w:r>
+        <w:t>: type</w:t>
       </w:r>
       <w:r>
         <w:t>” and then initialize them.</w:t>
@@ -6750,7 +6872,15 @@
     </w:p>
     <w:p>
       <w:r>
-        <w:t>Python's property decorators provide a Pythonic way to implement getters, setters, and deleters, allowing for controlled access to an object's attributes:</w:t>
+        <w:t xml:space="preserve">Python's property decorators provide a Pythonic way to implement getters, setters, and </w:t>
+      </w:r>
+      <w:proofErr w:type="spellStart"/>
+      <w:r>
+        <w:t>deleters</w:t>
+      </w:r>
+      <w:proofErr w:type="spellEnd"/>
+      <w:r>
+        <w:t>, allowing for controlled access to an object's attributes:</w:t>
       </w:r>
     </w:p>
     <w:p/>
@@ -8429,23 +8559,7 @@
           <w:b/>
           <w:bCs/>
         </w:rPr>
-        <w:t xml:space="preserve">Example of dunder methods </w:t>
-      </w:r>
-      <w:proofErr w:type="gramStart"/>
-      <w:r>
-        <w:rPr>
-          <w:b/>
-          <w:bCs/>
-        </w:rPr>
-        <w:t>are</w:t>
-      </w:r>
-      <w:proofErr w:type="gramEnd"/>
-      <w:r>
-        <w:rPr>
-          <w:b/>
-          <w:bCs/>
-        </w:rPr>
-        <w:t>:</w:t>
+        <w:t>Example of dunder methods are:</w:t>
       </w:r>
     </w:p>
     <w:p>
@@ -8669,15 +8783,7 @@
     </w:p>
     <w:p>
       <w:r>
-        <w:t xml:space="preserve">Note: Each of these are interesting concepts from the idea of classes in any language. </w:t>
-      </w:r>
-      <w:proofErr w:type="gramStart"/>
-      <w:r>
-        <w:t>So</w:t>
-      </w:r>
-      <w:proofErr w:type="gramEnd"/>
-      <w:r>
-        <w:t xml:space="preserve"> by the time you are done with Python you will run into them at some point. Knowing about these early you might have better constructed your code.</w:t>
+        <w:t>Note: Each of these are interesting concepts from the idea of classes in any language. So by the time you are done with Python you will run into them at some point. Knowing about these early you might have better constructed your code.</w:t>
       </w:r>
     </w:p>
     <w:p>
@@ -8695,15 +8801,7 @@
         <w:t>Here is an example with the __new__ dunder method</w:t>
       </w:r>
       <w:r>
-        <w:t xml:space="preserve">. Note, I haven’t </w:t>
-      </w:r>
-      <w:proofErr w:type="gramStart"/>
-      <w:r>
-        <w:t>looked into</w:t>
-      </w:r>
-      <w:proofErr w:type="gramEnd"/>
-      <w:r>
-        <w:t xml:space="preserve"> the threading aspects of this. Do that research as you might need it.</w:t>
+        <w:t>. Note, I haven’t looked into the threading aspects of this. Do that research as you might need it.</w:t>
       </w:r>
     </w:p>
     <w:p>
@@ -9341,7 +9439,15 @@
       </w:pPr>
       <w:bookmarkStart w:id="18" w:name="_Toc160433121"/>
       <w:r>
-        <w:t>2 Mode Dunder methods: repr(), and str()</w:t>
+        <w:t xml:space="preserve">2 Mode Dunder methods: </w:t>
+      </w:r>
+      <w:proofErr w:type="spellStart"/>
+      <w:r>
+        <w:t>repr</w:t>
+      </w:r>
+      <w:proofErr w:type="spellEnd"/>
+      <w:r>
+        <w:t>(), and str()</w:t>
       </w:r>
       <w:bookmarkEnd w:id="18"/>
     </w:p>
@@ -9990,13 +10096,29 @@
       </w:pPr>
       <w:bookmarkStart w:id="19" w:name="_Toc160433122"/>
       <w:r>
-        <w:t>The nature of repr()</w:t>
+        <w:t xml:space="preserve">The nature of </w:t>
+      </w:r>
+      <w:proofErr w:type="spellStart"/>
+      <w:r>
+        <w:t>repr</w:t>
+      </w:r>
+      <w:proofErr w:type="spellEnd"/>
+      <w:r>
+        <w:t>()</w:t>
       </w:r>
       <w:bookmarkEnd w:id="19"/>
     </w:p>
     <w:p>
       <w:r>
-        <w:t>The __repr__ method returns a string that could be used to recreate the object. It's a convention to make it look like a valid Python expression that could be used to recreate the object with the same state.</w:t>
+        <w:t>The __</w:t>
+      </w:r>
+      <w:proofErr w:type="spellStart"/>
+      <w:r>
+        <w:t>repr</w:t>
+      </w:r>
+      <w:proofErr w:type="spellEnd"/>
+      <w:r>
+        <w:t>__ method returns a string that could be used to recreate the object. It's a convention to make it look like a valid Python expression that could be used to recreate the object with the same state.</w:t>
       </w:r>
     </w:p>
     <w:p>
@@ -11149,7 +11271,15 @@
     </w:p>
     <w:p>
       <w:r>
-        <w:t>The second case is how “with” behaves when it is attached to a generator “only” via a “contextmanager” annotation.</w:t>
+        <w:t>The second case is how “with” behaves when it is attached to a generator “only” via a “</w:t>
+      </w:r>
+      <w:proofErr w:type="spellStart"/>
+      <w:r>
+        <w:t>contextmanager</w:t>
+      </w:r>
+      <w:proofErr w:type="spellEnd"/>
+      <w:r>
+        <w:t>” annotation.</w:t>
       </w:r>
     </w:p>
     <w:p>
@@ -11212,7 +11342,15 @@
     </w:p>
     <w:p>
       <w:r>
-        <w:t>This interaction is facilitated only by the “@contextmanager” annotation.</w:t>
+        <w:t>This interaction is facilitated only by the “@</w:t>
+      </w:r>
+      <w:proofErr w:type="spellStart"/>
+      <w:r>
+        <w:t>contextmanager</w:t>
+      </w:r>
+      <w:proofErr w:type="spellEnd"/>
+      <w:r>
+        <w:t>” annotation.</w:t>
       </w:r>
     </w:p>
     <w:p>
@@ -11326,8 +11464,19 @@
           <w:sz w:val="21"/>
           <w:szCs w:val="21"/>
         </w:rPr>
-        <w:t xml:space="preserve"> somegen</w:t>
-      </w:r>
+        <w:t xml:space="preserve"> </w:t>
+      </w:r>
+      <w:proofErr w:type="spellStart"/>
+      <w:r>
+        <w:rPr>
+          <w:rFonts w:ascii="Consolas" w:hAnsi="Consolas" w:cs="Courier New"/>
+          <w:color w:val="000000"/>
+          <w:sz w:val="21"/>
+          <w:szCs w:val="21"/>
+        </w:rPr>
+        <w:t>somegen</w:t>
+      </w:r>
+      <w:proofErr w:type="spellEnd"/>
       <w:r>
         <w:rPr>
           <w:rFonts w:ascii="Consolas" w:hAnsi="Consolas" w:cs="Courier New"/>
@@ -11388,8 +11537,19 @@
           <w:sz w:val="21"/>
           <w:szCs w:val="21"/>
         </w:rPr>
-        <w:t xml:space="preserve">    code_before</w:t>
-      </w:r>
+        <w:t xml:space="preserve">    </w:t>
+      </w:r>
+      <w:proofErr w:type="spellStart"/>
+      <w:r>
+        <w:rPr>
+          <w:rFonts w:ascii="Consolas" w:hAnsi="Consolas" w:cs="Courier New"/>
+          <w:color w:val="000000"/>
+          <w:sz w:val="21"/>
+          <w:szCs w:val="21"/>
+        </w:rPr>
+        <w:t>code_before</w:t>
+      </w:r>
+      <w:proofErr w:type="spellEnd"/>
       <w:r>
         <w:rPr>
           <w:rFonts w:ascii="Consolas" w:hAnsi="Consolas" w:cs="Courier New"/>
@@ -11690,8 +11850,19 @@
           <w:sz w:val="21"/>
           <w:szCs w:val="21"/>
         </w:rPr>
-        <w:t xml:space="preserve">    code_after</w:t>
-      </w:r>
+        <w:t xml:space="preserve">    </w:t>
+      </w:r>
+      <w:proofErr w:type="spellStart"/>
+      <w:r>
+        <w:rPr>
+          <w:rFonts w:ascii="Consolas" w:hAnsi="Consolas" w:cs="Courier New"/>
+          <w:color w:val="000000"/>
+          <w:sz w:val="21"/>
+          <w:szCs w:val="21"/>
+        </w:rPr>
+        <w:t>code_after</w:t>
+      </w:r>
+      <w:proofErr w:type="spellEnd"/>
       <w:r>
         <w:rPr>
           <w:rFonts w:ascii="Consolas" w:hAnsi="Consolas" w:cs="Courier New"/>
@@ -11876,8 +12047,19 @@
           <w:sz w:val="21"/>
           <w:szCs w:val="21"/>
         </w:rPr>
-        <w:t xml:space="preserve"> somegen</w:t>
-      </w:r>
+        <w:t xml:space="preserve"> </w:t>
+      </w:r>
+      <w:proofErr w:type="spellStart"/>
+      <w:r>
+        <w:rPr>
+          <w:rFonts w:ascii="Consolas" w:hAnsi="Consolas" w:cs="Courier New"/>
+          <w:color w:val="000000"/>
+          <w:sz w:val="21"/>
+          <w:szCs w:val="21"/>
+        </w:rPr>
+        <w:t>somegen</w:t>
+      </w:r>
+      <w:proofErr w:type="spellEnd"/>
       <w:r>
         <w:rPr>
           <w:rFonts w:ascii="Consolas" w:hAnsi="Consolas" w:cs="Courier New"/>
@@ -12097,7 +12279,27 @@
           <w:sz w:val="21"/>
           <w:szCs w:val="21"/>
         </w:rPr>
-        <w:t xml:space="preserve">#if you call somegen() again </w:t>
+        <w:t xml:space="preserve">#if you call </w:t>
+      </w:r>
+      <w:proofErr w:type="spellStart"/>
+      <w:r>
+        <w:rPr>
+          <w:rFonts w:ascii="Consolas" w:hAnsi="Consolas" w:cs="Courier New"/>
+          <w:color w:val="880000"/>
+          <w:sz w:val="21"/>
+          <w:szCs w:val="21"/>
+        </w:rPr>
+        <w:t>somegen</w:t>
+      </w:r>
+      <w:proofErr w:type="spellEnd"/>
+      <w:r>
+        <w:rPr>
+          <w:rFonts w:ascii="Consolas" w:hAnsi="Consolas" w:cs="Courier New"/>
+          <w:color w:val="880000"/>
+          <w:sz w:val="21"/>
+          <w:szCs w:val="21"/>
+        </w:rPr>
+        <w:t xml:space="preserve">() again </w:t>
       </w:r>
     </w:p>
     <w:p>
@@ -12168,8 +12370,19 @@
           <w:sz w:val="21"/>
           <w:szCs w:val="21"/>
         </w:rPr>
-        <w:t xml:space="preserve"> somegen</w:t>
-      </w:r>
+        <w:t xml:space="preserve"> </w:t>
+      </w:r>
+      <w:proofErr w:type="spellStart"/>
+      <w:r>
+        <w:rPr>
+          <w:rFonts w:ascii="Consolas" w:hAnsi="Consolas" w:cs="Courier New"/>
+          <w:color w:val="000000"/>
+          <w:sz w:val="21"/>
+          <w:szCs w:val="21"/>
+        </w:rPr>
+        <w:t>somegen</w:t>
+      </w:r>
+      <w:proofErr w:type="spellEnd"/>
       <w:r>
         <w:rPr>
           <w:rFonts w:ascii="Consolas" w:hAnsi="Consolas" w:cs="Courier New"/>
@@ -13389,7 +13602,6 @@
         </w:rPr>
         <w:t xml:space="preserve">#Execution </w:t>
       </w:r>
-      <w:proofErr w:type="gramStart"/>
       <w:r>
         <w:rPr>
           <w:rFonts w:ascii="Consolas" w:hAnsi="Consolas" w:cs="Courier New"/>
@@ -13397,9 +13609,8 @@
           <w:sz w:val="21"/>
           <w:szCs w:val="21"/>
         </w:rPr>
-        <w:t>start</w:t>
-      </w:r>
-      <w:proofErr w:type="gramEnd"/>
+        <w:t>starts</w:t>
+      </w:r>
       <w:r>
         <w:rPr>
           <w:rFonts w:ascii="Consolas" w:hAnsi="Consolas" w:cs="Courier New"/>
@@ -13620,7 +13831,47 @@
           <w:sz w:val="21"/>
           <w:szCs w:val="21"/>
         </w:rPr>
-        <w:t>#Executes now code_after() and throws a StopIteration exception</w:t>
+        <w:t xml:space="preserve">#Executes now </w:t>
+      </w:r>
+      <w:proofErr w:type="spellStart"/>
+      <w:r>
+        <w:rPr>
+          <w:rFonts w:ascii="Consolas" w:hAnsi="Consolas" w:cs="Courier New"/>
+          <w:color w:val="880000"/>
+          <w:sz w:val="21"/>
+          <w:szCs w:val="21"/>
+        </w:rPr>
+        <w:t>code_after</w:t>
+      </w:r>
+      <w:proofErr w:type="spellEnd"/>
+      <w:r>
+        <w:rPr>
+          <w:rFonts w:ascii="Consolas" w:hAnsi="Consolas" w:cs="Courier New"/>
+          <w:color w:val="880000"/>
+          <w:sz w:val="21"/>
+          <w:szCs w:val="21"/>
+        </w:rPr>
+        <w:t xml:space="preserve">() and throws a </w:t>
+      </w:r>
+      <w:proofErr w:type="spellStart"/>
+      <w:r>
+        <w:rPr>
+          <w:rFonts w:ascii="Consolas" w:hAnsi="Consolas" w:cs="Courier New"/>
+          <w:color w:val="880000"/>
+          <w:sz w:val="21"/>
+          <w:szCs w:val="21"/>
+        </w:rPr>
+        <w:t>StopIteration</w:t>
+      </w:r>
+      <w:proofErr w:type="spellEnd"/>
+      <w:r>
+        <w:rPr>
+          <w:rFonts w:ascii="Consolas" w:hAnsi="Consolas" w:cs="Courier New"/>
+          <w:color w:val="880000"/>
+          <w:sz w:val="21"/>
+          <w:szCs w:val="21"/>
+        </w:rPr>
+        <w:t xml:space="preserve"> exception</w:t>
       </w:r>
     </w:p>
     <w:p>
@@ -16923,15 +17174,7 @@
         </w:numPr>
       </w:pPr>
       <w:r>
-        <w:t xml:space="preserve">You have </w:t>
-      </w:r>
-      <w:proofErr w:type="gramStart"/>
-      <w:r>
-        <w:t>import</w:t>
-      </w:r>
-      <w:proofErr w:type="gramEnd"/>
-      <w:r>
-        <w:t xml:space="preserve"> Generic and TypeVar from typing</w:t>
+        <w:t>You have import Generic and TypeVar from typing</w:t>
       </w:r>
       <w:r>
         <w:t>.</w:t>
@@ -17011,8 +17254,29 @@
       </w:r>
     </w:p>
     <w:p>
-      <w:r>
-        <w:t>Some_name = TypeVar(“Some_name”, int, str, bound=”SomeBaseClass”)</w:t>
+      <w:proofErr w:type="spellStart"/>
+      <w:r>
+        <w:t>Some_name</w:t>
+      </w:r>
+      <w:proofErr w:type="spellEnd"/>
+      <w:r>
+        <w:t xml:space="preserve"> = TypeVar(“</w:t>
+      </w:r>
+      <w:proofErr w:type="spellStart"/>
+      <w:r>
+        <w:t>Some_name</w:t>
+      </w:r>
+      <w:proofErr w:type="spellEnd"/>
+      <w:r>
+        <w:t>”, int, str, bound=”</w:t>
+      </w:r>
+      <w:proofErr w:type="spellStart"/>
+      <w:r>
+        <w:t>SomeBaseClass</w:t>
+      </w:r>
+      <w:proofErr w:type="spellEnd"/>
+      <w:r>
+        <w:t>”)</w:t>
       </w:r>
     </w:p>
     <w:p>

</xml_diff>